<commit_message>
Successfully solve spark HiBench running time error Master must either be yarn or start with spark, mesos, local
</commit_message>
<xml_diff>
--- a/Proj3-Report.docx
+++ b/Proj3-Report.docx
@@ -71,16 +71,7 @@
           <w:rFonts w:hint="eastAsia"/>
           <w:lang w:eastAsia="zh-CN"/>
         </w:rPr>
-        <w:t>Prepare running e</w:t>
-      </w:r>
-      <w:bookmarkStart w:id="1" w:name="_GoBack"/>
-      <w:bookmarkEnd w:id="1"/>
-      <w:r>
-        <w:rPr>
-          <w:rFonts w:hint="eastAsia"/>
-          <w:lang w:eastAsia="zh-CN"/>
-        </w:rPr>
-        <w:t>nvironments:</w:t>
+        <w:t>Prepare running environments:</w:t>
       </w:r>
     </w:p>
     <w:bookmarkEnd w:id="0"/>
@@ -247,6 +238,365 @@
         </w:drawing>
       </w:r>
     </w:p>
+    <w:p>
+      <w:pPr>
+        <w:rPr>
+          <w:rFonts w:hint="eastAsia"/>
+          <w:lang w:eastAsia="zh-CN"/>
+        </w:rPr>
+      </w:pPr>
+    </w:p>
+    <w:p>
+      <w:pPr>
+        <w:pStyle w:val="ListParagraph"/>
+        <w:numPr>
+          <w:ilvl w:val="0"/>
+          <w:numId w:val="3"/>
+        </w:numPr>
+        <w:rPr>
+          <w:rFonts w:hint="eastAsia"/>
+          <w:lang w:eastAsia="zh-CN"/>
+        </w:rPr>
+      </w:pPr>
+      <w:r>
+        <w:rPr>
+          <w:lang w:eastAsia="zh-CN"/>
+        </w:rPr>
+        <w:t>R</w:t>
+      </w:r>
+      <w:r>
+        <w:rPr>
+          <w:rFonts w:hint="eastAsia"/>
+          <w:lang w:eastAsia="zh-CN"/>
+        </w:rPr>
+        <w:t>unning spark benchmark</w:t>
+      </w:r>
+    </w:p>
+    <w:p>
+      <w:pPr>
+        <w:ind w:left="720"/>
+        <w:rPr>
+          <w:rFonts w:hint="eastAsia"/>
+          <w:lang w:eastAsia="zh-CN"/>
+        </w:rPr>
+      </w:pPr>
+      <w:r>
+        <w:rPr>
+          <w:lang w:eastAsia="zh-CN"/>
+        </w:rPr>
+        <w:lastRenderedPageBreak/>
+        <w:drawing>
+          <wp:inline distT="0" distB="0" distL="0" distR="0" wp14:anchorId="6596ED0D" wp14:editId="027C2F5F">
+            <wp:extent cx="5952456" cy="5094862"/>
+            <wp:effectExtent l="0" t="0" r="0" b="10795"/>
+            <wp:docPr id="4" name="Picture 4"/>
+            <wp:cNvGraphicFramePr>
+              <a:graphicFrameLocks xmlns:a="http://schemas.openxmlformats.org/drawingml/2006/main" noChangeAspect="1"/>
+            </wp:cNvGraphicFramePr>
+            <a:graphic xmlns:a="http://schemas.openxmlformats.org/drawingml/2006/main">
+              <a:graphicData uri="http://schemas.openxmlformats.org/drawingml/2006/picture">
+                <pic:pic xmlns:pic="http://schemas.openxmlformats.org/drawingml/2006/picture">
+                  <pic:nvPicPr>
+                    <pic:cNvPr id="1" name=""/>
+                    <pic:cNvPicPr/>
+                  </pic:nvPicPr>
+                  <pic:blipFill>
+                    <a:blip r:embed="rId7"/>
+                    <a:stretch>
+                      <a:fillRect/>
+                    </a:stretch>
+                  </pic:blipFill>
+                  <pic:spPr>
+                    <a:xfrm>
+                      <a:off x="0" y="0"/>
+                      <a:ext cx="5966014" cy="5106467"/>
+                    </a:xfrm>
+                    <a:prstGeom prst="rect">
+                      <a:avLst/>
+                    </a:prstGeom>
+                    <a:noFill/>
+                    <a:ln>
+                      <a:noFill/>
+                    </a:ln>
+                  </pic:spPr>
+                </pic:pic>
+              </a:graphicData>
+            </a:graphic>
+          </wp:inline>
+        </w:drawing>
+      </w:r>
+    </w:p>
+    <w:p>
+      <w:pPr>
+        <w:ind w:left="720"/>
+        <w:rPr>
+          <w:rFonts w:hint="eastAsia"/>
+          <w:lang w:eastAsia="zh-CN"/>
+        </w:rPr>
+      </w:pPr>
+    </w:p>
+    <w:p>
+      <w:pPr>
+        <w:ind w:left="720"/>
+        <w:rPr>
+          <w:b/>
+          <w:lang w:eastAsia="zh-CN"/>
+        </w:rPr>
+      </w:pPr>
+      <w:r>
+        <w:rPr>
+          <w:rFonts w:hint="eastAsia"/>
+          <w:lang w:eastAsia="zh-CN"/>
+        </w:rPr>
+        <w:t xml:space="preserve">it reports an error: </w:t>
+      </w:r>
+      <w:r>
+        <w:rPr>
+          <w:b/>
+          <w:lang w:eastAsia="zh-CN"/>
+        </w:rPr>
+        <w:t xml:space="preserve">Master must either be yarn or start with spark, </w:t>
+      </w:r>
+      <w:proofErr w:type="spellStart"/>
+      <w:r>
+        <w:rPr>
+          <w:b/>
+          <w:lang w:eastAsia="zh-CN"/>
+        </w:rPr>
+        <w:t>mesos</w:t>
+      </w:r>
+      <w:proofErr w:type="spellEnd"/>
+      <w:r>
+        <w:rPr>
+          <w:b/>
+          <w:lang w:eastAsia="zh-CN"/>
+        </w:rPr>
+        <w:t>, local</w:t>
+      </w:r>
+    </w:p>
+    <w:p>
+      <w:pPr>
+        <w:ind w:left="720"/>
+        <w:rPr>
+          <w:lang w:eastAsia="zh-CN"/>
+        </w:rPr>
+      </w:pPr>
+      <w:r>
+        <w:rPr>
+          <w:lang w:eastAsia="zh-CN"/>
+        </w:rPr>
+        <w:t xml:space="preserve">This is because default test command </w:t>
+      </w:r>
+      <w:proofErr w:type="gramStart"/>
+      <w:r>
+        <w:rPr>
+          <w:lang w:eastAsia="zh-CN"/>
+        </w:rPr>
+        <w:t>miss</w:t>
+      </w:r>
+      <w:proofErr w:type="gramEnd"/>
+      <w:r>
+        <w:rPr>
+          <w:lang w:eastAsia="zh-CN"/>
+        </w:rPr>
+        <w:t xml:space="preserve"> a configuration after `--master`</w:t>
+      </w:r>
+    </w:p>
+    <w:p>
+      <w:pPr>
+        <w:ind w:left="720"/>
+        <w:rPr>
+          <w:lang w:eastAsia="zh-CN"/>
+        </w:rPr>
+      </w:pPr>
+      <w:r>
+        <w:rPr>
+          <w:noProof/>
+          <w:lang w:eastAsia="zh-CN"/>
+        </w:rPr>
+        <w:drawing>
+          <wp:inline distT="0" distB="0" distL="0" distR="0" wp14:anchorId="6E5B6244" wp14:editId="53A1EA4E">
+            <wp:extent cx="5913120" cy="3682012"/>
+            <wp:effectExtent l="0" t="0" r="5080" b="1270"/>
+            <wp:docPr id="5" name="Picture 5" descr="spark_hibench_error.png"/>
+            <wp:cNvGraphicFramePr>
+              <a:graphicFrameLocks xmlns:a="http://schemas.openxmlformats.org/drawingml/2006/main" noChangeAspect="1"/>
+            </wp:cNvGraphicFramePr>
+            <a:graphic xmlns:a="http://schemas.openxmlformats.org/drawingml/2006/main">
+              <a:graphicData uri="http://schemas.openxmlformats.org/drawingml/2006/picture">
+                <pic:pic xmlns:pic="http://schemas.openxmlformats.org/drawingml/2006/picture">
+                  <pic:nvPicPr>
+                    <pic:cNvPr id="0" name="Picture 3" descr="spark_hibench_error.png"/>
+                    <pic:cNvPicPr>
+                      <a:picLocks noChangeAspect="1" noChangeArrowheads="1"/>
+                    </pic:cNvPicPr>
+                  </pic:nvPicPr>
+                  <pic:blipFill>
+                    <a:blip r:embed="rId8">
+                      <a:extLst>
+                        <a:ext uri="{28A0092B-C50C-407E-A947-70E740481C1C}">
+                          <a14:useLocalDpi xmlns:a14="http://schemas.microsoft.com/office/drawing/2010/main" val="0"/>
+                        </a:ext>
+                      </a:extLst>
+                    </a:blip>
+                    <a:srcRect/>
+                    <a:stretch>
+                      <a:fillRect/>
+                    </a:stretch>
+                  </pic:blipFill>
+                  <pic:spPr bwMode="auto">
+                    <a:xfrm>
+                      <a:off x="0" y="0"/>
+                      <a:ext cx="5955156" cy="3708187"/>
+                    </a:xfrm>
+                    <a:prstGeom prst="rect">
+                      <a:avLst/>
+                    </a:prstGeom>
+                    <a:noFill/>
+                    <a:ln>
+                      <a:noFill/>
+                    </a:ln>
+                  </pic:spPr>
+                </pic:pic>
+              </a:graphicData>
+            </a:graphic>
+          </wp:inline>
+        </w:drawing>
+      </w:r>
+    </w:p>
+    <w:p>
+      <w:pPr>
+        <w:ind w:left="720"/>
+        <w:rPr>
+          <w:lang w:eastAsia="zh-CN"/>
+        </w:rPr>
+      </w:pPr>
+    </w:p>
+    <w:p>
+      <w:pPr>
+        <w:ind w:left="720"/>
+        <w:rPr>
+          <w:lang w:eastAsia="zh-CN"/>
+        </w:rPr>
+      </w:pPr>
+      <w:proofErr w:type="gramStart"/>
+      <w:r>
+        <w:rPr>
+          <w:lang w:eastAsia="zh-CN"/>
+        </w:rPr>
+        <w:t>So</w:t>
+      </w:r>
+      <w:proofErr w:type="gramEnd"/>
+      <w:r>
+        <w:rPr>
+          <w:lang w:eastAsia="zh-CN"/>
+        </w:rPr>
+        <w:t xml:space="preserve"> in the last step of spark </w:t>
+      </w:r>
+      <w:proofErr w:type="spellStart"/>
+      <w:r>
+        <w:rPr>
+          <w:lang w:eastAsia="zh-CN"/>
+        </w:rPr>
+        <w:t>HiBench</w:t>
+      </w:r>
+      <w:proofErr w:type="spellEnd"/>
+      <w:r>
+        <w:rPr>
+          <w:lang w:eastAsia="zh-CN"/>
+        </w:rPr>
+        <w:t>, I input the modified command manua</w:t>
+      </w:r>
+      <w:r>
+        <w:rPr>
+          <w:lang w:eastAsia="zh-CN"/>
+        </w:rPr>
+        <w:t>lly:</w:t>
+      </w:r>
+    </w:p>
+    <w:p>
+      <w:pPr>
+        <w:ind w:left="720"/>
+        <w:rPr>
+          <w:lang w:eastAsia="zh-CN"/>
+        </w:rPr>
+      </w:pPr>
+      <w:bookmarkStart w:id="1" w:name="_GoBack"/>
+      <w:r>
+        <w:rPr>
+          <w:noProof/>
+          <w:lang w:eastAsia="zh-CN"/>
+        </w:rPr>
+        <w:drawing>
+          <wp:inline distT="0" distB="0" distL="0" distR="0" wp14:anchorId="45A48081" wp14:editId="4FEFDB41">
+            <wp:extent cx="5885640" cy="3895928"/>
+            <wp:effectExtent l="0" t="0" r="7620" b="0"/>
+            <wp:docPr id="6" name="Picture 6" descr="HiBench-spark.gif"/>
+            <wp:cNvGraphicFramePr>
+              <a:graphicFrameLocks xmlns:a="http://schemas.openxmlformats.org/drawingml/2006/main" noChangeAspect="1"/>
+            </wp:cNvGraphicFramePr>
+            <a:graphic xmlns:a="http://schemas.openxmlformats.org/drawingml/2006/main">
+              <a:graphicData uri="http://schemas.openxmlformats.org/drawingml/2006/picture">
+                <pic:pic xmlns:pic="http://schemas.openxmlformats.org/drawingml/2006/picture">
+                  <pic:nvPicPr>
+                    <pic:cNvPr id="0" name="Picture 4" descr="HiBench-spark.gif"/>
+                    <pic:cNvPicPr>
+                      <a:picLocks noChangeAspect="1" noChangeArrowheads="1"/>
+                    </pic:cNvPicPr>
+                  </pic:nvPicPr>
+                  <pic:blipFill>
+                    <a:blip r:embed="rId9">
+                      <a:extLst>
+                        <a:ext uri="{28A0092B-C50C-407E-A947-70E740481C1C}">
+                          <a14:useLocalDpi xmlns:a14="http://schemas.microsoft.com/office/drawing/2010/main" val="0"/>
+                        </a:ext>
+                      </a:extLst>
+                    </a:blip>
+                    <a:srcRect/>
+                    <a:stretch>
+                      <a:fillRect/>
+                    </a:stretch>
+                  </pic:blipFill>
+                  <pic:spPr bwMode="auto">
+                    <a:xfrm>
+                      <a:off x="0" y="0"/>
+                      <a:ext cx="5891349" cy="3899707"/>
+                    </a:xfrm>
+                    <a:prstGeom prst="rect">
+                      <a:avLst/>
+                    </a:prstGeom>
+                    <a:noFill/>
+                    <a:ln>
+                      <a:noFill/>
+                    </a:ln>
+                  </pic:spPr>
+                </pic:pic>
+              </a:graphicData>
+            </a:graphic>
+          </wp:inline>
+        </w:drawing>
+      </w:r>
+      <w:bookmarkEnd w:id="1"/>
+    </w:p>
+    <w:p>
+      <w:pPr>
+        <w:ind w:left="720"/>
+        <w:rPr>
+          <w:rFonts w:hint="eastAsia"/>
+          <w:lang w:eastAsia="zh-CN"/>
+        </w:rPr>
+      </w:pPr>
+    </w:p>
+    <w:p>
+      <w:pPr>
+        <w:ind w:left="720"/>
+        <w:rPr>
+          <w:rFonts w:hint="eastAsia"/>
+          <w:b/>
+          <w:lang w:eastAsia="zh-CN"/>
+        </w:rPr>
+      </w:pPr>
+    </w:p>
     <w:sectPr>
       <w:pgSz w:w="12240" w:h="15840"/>
       <w:pgMar w:top="720" w:right="720" w:bottom="720" w:left="720" w:header="720" w:footer="720" w:gutter="0"/>
@@ -351,7 +701,7 @@
   <w:abstractNum w:abstractNumId="1">
     <w:nsid w:val="21836314"/>
     <w:multiLevelType w:val="hybridMultilevel"/>
-    <w:tmpl w:val="7F8ED00A"/>
+    <w:tmpl w:val="46E8C5EA"/>
     <w:lvl w:ilvl="0" w:tplc="04090001">
       <w:start w:val="1"/>
       <w:numFmt w:val="bullet"/>

</xml_diff>